<commit_message>
Update react native vs native.docx
</commit_message>
<xml_diff>
--- a/react native vs native.docx
+++ b/react native vs native.docx
@@ -543,7 +543,7 @@
         <w:spacing w:afterLines="100" w:after="312"/>
         <w:jc w:val="left"/>
         <w:rPr>
-          <w:rFonts w:asciiTheme="majorHAnsi" w:hAnsiTheme="majorHAnsi"/>
+          <w:rFonts w:asciiTheme="majorHAnsi" w:hAnsiTheme="majorHAnsi" w:hint="eastAsia"/>
           <w:noProof/>
         </w:rPr>
       </w:pPr>
@@ -692,8 +692,6 @@
         </w:rPr>
         <w:t xml:space="preserve">Since it is been combined by automatic tools, the performance of developed app must be in compensate of developing efficiency. React is not able to interpret your code into a well-designed native app as it should be as people developing </w:t>
       </w:r>
-      <w:bookmarkStart w:id="0" w:name="_GoBack"/>
-      <w:bookmarkEnd w:id="0"/>
       <w:r>
         <w:rPr>
           <w:rFonts w:asciiTheme="majorHAnsi" w:hAnsiTheme="majorHAnsi"/>
@@ -716,6 +714,32 @@
         <w:t xml:space="preserve">Especially when the app goes more complex with more features, React may not handle it as expected, and it is possible that the app just become slow and make users experience very bad. </w:t>
       </w:r>
     </w:p>
+    <w:p>
+      <w:pPr>
+        <w:spacing w:afterLines="100" w:after="312"/>
+        <w:jc w:val="left"/>
+        <w:rPr>
+          <w:rFonts w:asciiTheme="majorHAnsi" w:hAnsiTheme="majorHAnsi"/>
+          <w:noProof/>
+        </w:rPr>
+      </w:pPr>
+      <w:bookmarkStart w:id="0" w:name="_GoBack"/>
+      <w:r>
+        <w:rPr>
+          <w:rFonts w:asciiTheme="majorHAnsi" w:hAnsiTheme="majorHAnsi"/>
+          <w:noProof/>
+        </w:rPr>
+        <w:t>A</w:t>
+      </w:r>
+      <w:r>
+        <w:rPr>
+          <w:rFonts w:asciiTheme="majorHAnsi" w:hAnsiTheme="majorHAnsi" w:hint="eastAsia"/>
+          <w:noProof/>
+        </w:rPr>
+        <w:t xml:space="preserve"> small non-advantage worth to mention is that to develop using react natives, people still need to setup the environment of the platform they want to develop(i.e.: Xcode or Android studio). And devices that do not support the platform cannot be used to get throw the limitation by suing react native.</w:t>
+      </w:r>
+    </w:p>
+    <w:bookmarkEnd w:id="0"/>
     <w:p>
       <w:pPr>
         <w:spacing w:afterLines="100" w:after="312"/>
@@ -1720,7 +1744,7 @@
 </file>
 
 <file path=customXml/itemProps1.xml><?xml version="1.0" encoding="utf-8"?>
-<ds:datastoreItem xmlns:ds="http://schemas.openxmlformats.org/officeDocument/2006/customXml" ds:itemID="{B478792A-A678-4856-9440-BADE3CF3D321}">
+<ds:datastoreItem xmlns:ds="http://schemas.openxmlformats.org/officeDocument/2006/customXml" ds:itemID="{1BD964B6-91D8-4534-8B43-5016E28F42A4}">
   <ds:schemaRefs>
     <ds:schemaRef ds:uri="http://schemas.openxmlformats.org/officeDocument/2006/bibliography"/>
   </ds:schemaRefs>

</xml_diff>